<commit_message>
This is my second change
</commit_message>
<xml_diff>
--- a/Use Case and UI Sketches .docx
+++ b/Use Case and UI Sketches .docx
@@ -1,527 +1,474 @@
 
 <file path=word/document.xml><?xml version="1.0" encoding="utf-8"?>
-<w:document xmlns:wpc="http://schemas.microsoft.com/office/word/2010/wordprocessingCanvas" xmlns:cx="http://schemas.microsoft.com/office/drawing/2014/chartex" xmlns:cx1="http://schemas.microsoft.com/office/drawing/2015/9/8/chartex" xmlns:mc="http://schemas.openxmlformats.org/markup-compatibility/2006" xmlns:o="urn:schemas-microsoft-com:office:office" xmlns:r="http://schemas.openxmlformats.org/officeDocument/2006/relationships" xmlns:m="http://schemas.openxmlformats.org/officeDocument/2006/math" xmlns:v="urn:schemas-microsoft-com:vml" xmlns:wp14="http://schemas.microsoft.com/office/word/2010/wordprocessingDrawing" xmlns:wp="http://schemas.openxmlformats.org/drawingml/2006/wordprocessingDrawing" xmlns:w10="urn:schemas-microsoft-com:office:word" xmlns:w="http://schemas.openxmlformats.org/wordprocessingml/2006/main" xmlns:w14="http://schemas.microsoft.com/office/word/2010/wordml" xmlns:w15="http://schemas.microsoft.com/office/word/2012/wordml" xmlns:w16se="http://schemas.microsoft.com/office/word/2015/wordml/symex" xmlns:wpg="http://schemas.microsoft.com/office/word/2010/wordprocessingGroup" xmlns:wpi="http://schemas.microsoft.com/office/word/2010/wordprocessingInk" xmlns:wne="http://schemas.microsoft.com/office/word/2006/wordml" xmlns:wps="http://schemas.microsoft.com/office/word/2010/wordprocessingShape" xmlns:a="http://schemas.openxmlformats.org/drawingml/2006/main" xmlns:pic="http://schemas.openxmlformats.org/drawingml/2006/picture" xmlns:a14="http://schemas.microsoft.com/office/drawing/2010/main" mc:Ignorable="w14 w15 w16se wp14">
+<w:document xmlns:wpc="http://schemas.microsoft.com/office/word/2010/wordprocessingCanvas" xmlns:cx="http://schemas.microsoft.com/office/drawing/2014/chartex" xmlns:cx1="http://schemas.microsoft.com/office/drawing/2015/9/8/chartex" xmlns:mc="http://schemas.openxmlformats.org/markup-compatibility/2006" xmlns:o="urn:schemas-microsoft-com:office:office" xmlns:r="http://schemas.openxmlformats.org/officeDocument/2006/relationships" xmlns:m="http://schemas.openxmlformats.org/officeDocument/2006/math" xmlns:v="urn:schemas-microsoft-com:vml" xmlns:wp14="http://schemas.microsoft.com/office/word/2010/wordprocessingDrawing" xmlns:wp="http://schemas.openxmlformats.org/drawingml/2006/wordprocessingDrawing" xmlns:w10="urn:schemas-microsoft-com:office:word" xmlns:w="http://schemas.openxmlformats.org/wordprocessingml/2006/main" xmlns:w14="http://schemas.microsoft.com/office/word/2010/wordml" xmlns:w15="http://schemas.microsoft.com/office/word/2012/wordml" xmlns:w16se="http://schemas.microsoft.com/office/word/2015/wordml/symex" xmlns:wpg="http://schemas.microsoft.com/office/word/2010/wordprocessingGroup" xmlns:wpi="http://schemas.microsoft.com/office/word/2010/wordprocessingInk" xmlns:wne="http://schemas.microsoft.com/office/word/2006/wordml" xmlns:wps="http://schemas.microsoft.com/office/word/2010/wordprocessingShape" mc:Ignorable="w14 w15 w16se wp14">
   <w:body>
-    <w:p xmlns:wp14="http://schemas.microsoft.com/office/word/2010/wordml" wp14:textId="77777777" wp14:noSpellErr="1">
-      <w:r>
-        <w:rPr/>
+    <w:p>
+      <w:pPr>
+        <w:pStyle w:val="Heading1"/>
+      </w:pPr>
+      <w:r>
         <w:t xml:space="preserve">Use case – </w:t>
       </w:r>
-    </w:p>
-    <w:p xmlns:wp14="http://schemas.microsoft.com/office/word/2010/wordml" wp14:textId="77777777" wp14:noSpellErr="1">
-      <w:r>
-        <w:rPr/>
+      <w:r>
+        <w:t xml:space="preserve"> </w:t>
+      </w:r>
+    </w:p>
+    <w:p>
+      <w:bookmarkStart w:id="0" w:name="_GoBack"/>
+      <w:bookmarkEnd w:id="0"/>
+    </w:p>
+    <w:p/>
+    <w:p>
+      <w:r>
         <w:t xml:space="preserve">Customer can </w:t>
       </w:r>
     </w:p>
-    <w:p xmlns:wp14="http://schemas.microsoft.com/office/word/2010/wordml" wp14:textId="77777777" wp14:noSpellErr="1">
+    <w:p>
       <w:pPr>
         <w:pStyle w:val="ListParagraph"/>
         <w:numPr>
           <w:ilvl w:val="0"/>
           <w:numId w:val="1"/>
         </w:numPr>
-        <w:rPr/>
-      </w:pPr>
-      <w:r>
-        <w:rPr/>
+      </w:pPr>
+      <w:r>
         <w:t>View Service – Static Page which provides information about the services that company provides Example  - We provide complete alarm installation system, CCTV Surveillance and Smart Intercom Doorbells. Images to display the services.</w:t>
       </w:r>
     </w:p>
-    <w:p xmlns:wp14="http://schemas.microsoft.com/office/word/2010/wordml" wp14:textId="77777777" wp14:noSpellErr="1">
+    <w:p>
       <w:pPr>
         <w:pStyle w:val="ListParagraph"/>
         <w:numPr>
           <w:ilvl w:val="0"/>
           <w:numId w:val="1"/>
         </w:numPr>
-        <w:rPr/>
-      </w:pPr>
-      <w:r>
-        <w:rPr/>
+      </w:pPr>
+      <w:r>
         <w:t>Request Service – Customer will provide the inputs here.</w:t>
       </w:r>
     </w:p>
-    <w:p xmlns:wp14="http://schemas.microsoft.com/office/word/2010/wordml" wp14:textId="77777777" wp14:noSpellErr="1">
+    <w:p>
       <w:pPr>
         <w:pStyle w:val="ListParagraph"/>
         <w:numPr>
           <w:ilvl w:val="0"/>
           <w:numId w:val="2"/>
         </w:numPr>
-        <w:rPr/>
-      </w:pPr>
-      <w:r>
-        <w:rPr/>
+      </w:pPr>
+      <w:r>
         <w:t>Area – 500 square feet</w:t>
       </w:r>
     </w:p>
-    <w:p xmlns:wp14="http://schemas.microsoft.com/office/word/2010/wordml" wp14:textId="77777777" wp14:noSpellErr="1">
+    <w:p>
       <w:pPr>
         <w:pStyle w:val="ListParagraph"/>
         <w:numPr>
           <w:ilvl w:val="0"/>
           <w:numId w:val="2"/>
         </w:numPr>
-        <w:rPr/>
-      </w:pPr>
-      <w:r>
-        <w:rPr/>
+      </w:pPr>
+      <w:r>
         <w:t>Do you need wired or wireless system – Radio Button Yes or NO</w:t>
       </w:r>
     </w:p>
-    <w:p xmlns:wp14="http://schemas.microsoft.com/office/word/2010/wordml" wp14:textId="77777777" wp14:noSpellErr="1">
+    <w:p>
       <w:pPr>
         <w:pStyle w:val="ListParagraph"/>
         <w:numPr>
           <w:ilvl w:val="0"/>
           <w:numId w:val="2"/>
         </w:numPr>
-        <w:rPr/>
-      </w:pPr>
-      <w:r>
-        <w:rPr/>
+      </w:pPr>
+      <w:r>
         <w:t>Total Number of Doors – 5</w:t>
       </w:r>
     </w:p>
-    <w:p xmlns:wp14="http://schemas.microsoft.com/office/word/2010/wordml" wp14:textId="77777777" wp14:noSpellErr="1">
+    <w:p>
       <w:pPr>
         <w:pStyle w:val="ListParagraph"/>
         <w:numPr>
           <w:ilvl w:val="0"/>
           <w:numId w:val="2"/>
         </w:numPr>
-        <w:rPr/>
-      </w:pPr>
-      <w:r>
-        <w:rPr/>
+      </w:pPr>
+      <w:r>
         <w:t>Entry, exit Doors – 2</w:t>
       </w:r>
     </w:p>
-    <w:p xmlns:wp14="http://schemas.microsoft.com/office/word/2010/wordml" wp14:textId="77777777" wp14:noSpellErr="1">
+    <w:p>
       <w:pPr>
         <w:pStyle w:val="ListParagraph"/>
         <w:numPr>
           <w:ilvl w:val="0"/>
           <w:numId w:val="2"/>
         </w:numPr>
-        <w:rPr/>
-      </w:pPr>
-      <w:r>
-        <w:rPr/>
+      </w:pPr>
+      <w:r>
         <w:t>Number of Open Windows in Home – 8</w:t>
       </w:r>
     </w:p>
-    <w:p xmlns:wp14="http://schemas.microsoft.com/office/word/2010/wordml" wp14:textId="77777777" wp14:noSpellErr="1">
+    <w:p>
       <w:pPr>
         <w:pStyle w:val="ListParagraph"/>
         <w:numPr>
           <w:ilvl w:val="0"/>
           <w:numId w:val="2"/>
         </w:numPr>
-        <w:rPr/>
-      </w:pPr>
-      <w:r>
-        <w:rPr/>
+      </w:pPr>
+      <w:r>
         <w:t xml:space="preserve">How many open Areas (to detect motion) – 3 </w:t>
       </w:r>
     </w:p>
-    <w:p xmlns:wp14="http://schemas.microsoft.com/office/word/2010/wordml" wp14:textId="77777777" wp14:noSpellErr="1">
+    <w:p>
       <w:pPr>
         <w:pStyle w:val="ListParagraph"/>
         <w:numPr>
           <w:ilvl w:val="0"/>
           <w:numId w:val="2"/>
         </w:numPr>
-        <w:rPr/>
-      </w:pPr>
-      <w:r>
-        <w:rPr/>
+      </w:pPr>
+      <w:r>
         <w:t>Do you need CCTV Surveillance? Radio Button Yes or NO</w:t>
       </w:r>
     </w:p>
-    <w:p xmlns:wp14="http://schemas.microsoft.com/office/word/2010/wordml" wp14:textId="77777777" wp14:noSpellErr="1">
+    <w:p>
       <w:pPr>
         <w:pStyle w:val="ListParagraph"/>
         <w:numPr>
           <w:ilvl w:val="0"/>
           <w:numId w:val="2"/>
         </w:numPr>
-        <w:rPr/>
-      </w:pPr>
-      <w:r>
-        <w:rPr/>
+      </w:pPr>
+      <w:r>
         <w:t>If Yes, Ask – How many cameras you need? – 5</w:t>
       </w:r>
     </w:p>
-    <w:p xmlns:wp14="http://schemas.microsoft.com/office/word/2010/wordml" wp14:textId="77777777" wp14:noSpellErr="1">
+    <w:p>
       <w:pPr>
         <w:pStyle w:val="ListParagraph"/>
         <w:numPr>
           <w:ilvl w:val="0"/>
           <w:numId w:val="2"/>
         </w:numPr>
-        <w:rPr/>
-      </w:pPr>
-      <w:r>
-        <w:rPr/>
+      </w:pPr>
+      <w:r>
         <w:t>Do you need Smart Intercom Doorbell? Yes or NO</w:t>
       </w:r>
     </w:p>
-    <w:p xmlns:wp14="http://schemas.microsoft.com/office/word/2010/wordml" wp14:textId="77777777" wp14:noSpellErr="1">
+    <w:p>
       <w:pPr>
         <w:pStyle w:val="ListParagraph"/>
         <w:numPr>
           <w:ilvl w:val="0"/>
           <w:numId w:val="2"/>
         </w:numPr>
-        <w:rPr/>
-      </w:pPr>
-      <w:r>
-        <w:rPr/>
+      </w:pPr>
+      <w:r>
         <w:t>Button that says – Send Quote</w:t>
       </w:r>
     </w:p>
-    <w:p xmlns:wp14="http://schemas.microsoft.com/office/word/2010/wordml" wp14:textId="77777777">
+    <w:p>
       <w:pPr>
         <w:pStyle w:val="ListParagraph"/>
         <w:numPr>
           <w:ilvl w:val="0"/>
           <w:numId w:val="2"/>
         </w:numPr>
-        <w:rPr/>
-      </w:pPr>
-      <w:proofErr w:type="spellStart"/>
-      <w:r>
-        <w:rPr/>
-        <w:t>TextView</w:t>
-      </w:r>
-      <w:proofErr w:type="spellEnd"/>
-      <w:r>
-        <w:rPr/>
-        <w:t xml:space="preserve"> Saying, we will get back to you with the total cost this service will take.</w:t>
-      </w:r>
-    </w:p>
-    <w:p xmlns:wp14="http://schemas.microsoft.com/office/word/2010/wordml" wp14:textId="77777777" wp14:noSpellErr="1">
+      </w:pPr>
+      <w:r>
+        <w:t>TextView Saying, we will get back to you with the total cost this service will take.</w:t>
+      </w:r>
+    </w:p>
+    <w:p>
       <w:pPr>
         <w:pStyle w:val="ListParagraph"/>
         <w:numPr>
           <w:ilvl w:val="0"/>
           <w:numId w:val="1"/>
         </w:numPr>
-        <w:rPr/>
-      </w:pPr>
-      <w:r>
-        <w:rPr/>
+      </w:pPr>
+      <w:r>
         <w:t>Accept Or Reject Service – Activity showing Cost and all items needed to install (Sent By Admin) and two buttons to accept or reject it. If accepted, Admin will see it under accepted requests and if not it will be rejected.</w:t>
       </w:r>
     </w:p>
-    <w:p xmlns:wp14="http://schemas.microsoft.com/office/word/2010/wordml" wp14:textId="77777777" wp14:noSpellErr="1">
-      <w:r>
-        <w:rPr/>
+    <w:p>
+      <w:r>
         <w:t>Admin can</w:t>
       </w:r>
     </w:p>
-    <w:p xmlns:wp14="http://schemas.microsoft.com/office/word/2010/wordml" wp14:textId="77777777" wp14:noSpellErr="1">
+    <w:p>
       <w:pPr>
         <w:pStyle w:val="ListParagraph"/>
         <w:numPr>
           <w:ilvl w:val="0"/>
           <w:numId w:val="3"/>
         </w:numPr>
-        <w:rPr/>
-      </w:pPr>
-      <w:r>
-        <w:rPr/>
+      </w:pPr>
+      <w:r>
         <w:t>View Request- Two types</w:t>
       </w:r>
     </w:p>
-    <w:p xmlns:wp14="http://schemas.microsoft.com/office/word/2010/wordml" wp14:textId="77777777" wp14:noSpellErr="1">
+    <w:p>
       <w:pPr>
         <w:pStyle w:val="ListParagraph"/>
         <w:numPr>
           <w:ilvl w:val="0"/>
           <w:numId w:val="4"/>
         </w:numPr>
-        <w:rPr/>
-      </w:pPr>
-      <w:r>
-        <w:rPr/>
+      </w:pPr>
+      <w:r>
         <w:t>Normal REQUESTS sent by Customer - Requests – Customer1, Customer2………</w:t>
       </w:r>
     </w:p>
-    <w:p xmlns:wp14="http://schemas.microsoft.com/office/word/2010/wordml" wp14:textId="77777777" wp14:noSpellErr="1">
+    <w:p>
       <w:pPr>
         <w:pStyle w:val="ListParagraph"/>
         <w:numPr>
           <w:ilvl w:val="0"/>
           <w:numId w:val="4"/>
         </w:numPr>
-        <w:rPr/>
-      </w:pPr>
-      <w:r>
-        <w:rPr/>
+      </w:pPr>
+      <w:r>
         <w:t xml:space="preserve">Accepted Requests sent by Customer </w:t>
       </w:r>
     </w:p>
-    <w:p xmlns:wp14="http://schemas.microsoft.com/office/word/2010/wordml" wp14:textId="77777777" wp14:noSpellErr="1">
+    <w:p>
       <w:pPr>
         <w:pStyle w:val="ListParagraph"/>
         <w:numPr>
           <w:ilvl w:val="0"/>
           <w:numId w:val="3"/>
         </w:numPr>
-        <w:rPr/>
-      </w:pPr>
-      <w:r>
-        <w:rPr/>
+      </w:pPr>
+      <w:r>
         <w:t>Approve Request - Send to manager</w:t>
       </w:r>
     </w:p>
-    <w:p xmlns:wp14="http://schemas.microsoft.com/office/word/2010/wordml" wp14:textId="77777777" wp14:noSpellErr="1">
-      <w:r>
-        <w:rPr/>
+    <w:p>
+      <w:r>
         <w:t>Manager can</w:t>
       </w:r>
     </w:p>
-    <w:p xmlns:wp14="http://schemas.microsoft.com/office/word/2010/wordml" wp14:textId="77777777" wp14:noSpellErr="1">
+    <w:p>
       <w:pPr>
         <w:pStyle w:val="ListParagraph"/>
         <w:numPr>
           <w:ilvl w:val="0"/>
           <w:numId w:val="5"/>
         </w:numPr>
-        <w:rPr/>
-      </w:pPr>
-      <w:r>
-        <w:rPr/>
+      </w:pPr>
+      <w:r>
         <w:t>Add Employee</w:t>
       </w:r>
     </w:p>
-    <w:p xmlns:wp14="http://schemas.microsoft.com/office/word/2010/wordml" wp14:textId="77777777" wp14:noSpellErr="1">
+    <w:p>
       <w:pPr>
         <w:pStyle w:val="ListParagraph"/>
         <w:numPr>
           <w:ilvl w:val="0"/>
           <w:numId w:val="5"/>
         </w:numPr>
-        <w:rPr/>
-      </w:pPr>
-      <w:r>
-        <w:rPr/>
+      </w:pPr>
+      <w:r>
         <w:t xml:space="preserve">Assign Job to Employee </w:t>
       </w:r>
     </w:p>
-    <w:p xmlns:wp14="http://schemas.microsoft.com/office/word/2010/wordml" wp14:textId="77777777" wp14:noSpellErr="1">
-      <w:r>
-        <w:rPr/>
+    <w:p>
+      <w:r>
         <w:t>Employee can</w:t>
       </w:r>
     </w:p>
-    <w:p xmlns:wp14="http://schemas.microsoft.com/office/word/2010/wordml" wp14:textId="77777777" wp14:noSpellErr="1">
+    <w:p>
       <w:pPr>
         <w:pStyle w:val="ListParagraph"/>
         <w:numPr>
           <w:ilvl w:val="0"/>
           <w:numId w:val="6"/>
         </w:numPr>
-        <w:rPr/>
-      </w:pPr>
-      <w:r>
-        <w:rPr/>
+      </w:pPr>
+      <w:r>
         <w:t>View Job</w:t>
       </w:r>
     </w:p>
-    <w:p xmlns:wp14="http://schemas.microsoft.com/office/word/2010/wordml" wp14:textId="77777777" wp14:noSpellErr="1">
+    <w:p>
       <w:pPr>
         <w:pStyle w:val="ListParagraph"/>
         <w:numPr>
           <w:ilvl w:val="0"/>
           <w:numId w:val="6"/>
         </w:numPr>
-        <w:rPr/>
-      </w:pPr>
-      <w:r>
-        <w:rPr/>
+      </w:pPr>
+      <w:r>
         <w:t>Update Status</w:t>
       </w:r>
     </w:p>
-    <w:p xmlns:wp14="http://schemas.microsoft.com/office/word/2010/wordml" wp14:textId="77777777">
-      <w:pPr>
-        <w:pStyle w:val="ListParagraph"/>
-      </w:pPr>
-    </w:p>
-    <w:p xmlns:wp14="http://schemas.microsoft.com/office/word/2010/wordml" wp14:textId="77777777" wp14:noSpellErr="1">
+    <w:p>
+      <w:pPr>
+        <w:pStyle w:val="ListParagraph"/>
+      </w:pPr>
+    </w:p>
+    <w:p>
       <w:pPr>
         <w:ind w:left="360"/>
         <w:jc w:val="center"/>
         <w:rPr>
-          <w:b w:val="1"/>
-          <w:bCs w:val="1"/>
-          <w:sz w:val="28"/>
-          <w:szCs w:val="28"/>
-        </w:rPr>
-      </w:pPr>
-      <w:r>
-        <w:rPr>
-          <w:b w:val="1"/>
-          <w:bCs w:val="1"/>
-          <w:sz w:val="28"/>
-          <w:szCs w:val="28"/>
-        </w:rPr>
-        <w:t xml:space="preserve">4 </w:t>
-      </w:r>
-      <w:r>
-        <w:rPr>
-          <w:b w:val="1"/>
-          <w:bCs w:val="1"/>
-          <w:sz w:val="28"/>
-          <w:szCs w:val="28"/>
-        </w:rPr>
-        <w:t>USE CASES TO IMPLEMENT</w:t>
-      </w:r>
-    </w:p>
-    <w:p xmlns:wp14="http://schemas.microsoft.com/office/word/2010/wordml" wp14:textId="77777777" wp14:noSpellErr="1">
+          <w:b/>
+          <w:bCs/>
+          <w:sz w:val="28"/>
+          <w:szCs w:val="28"/>
+        </w:rPr>
+      </w:pPr>
+      <w:r>
+        <w:rPr>
+          <w:b/>
+          <w:bCs/>
+          <w:sz w:val="28"/>
+          <w:szCs w:val="28"/>
+        </w:rPr>
+        <w:t>4 USE CASES TO IMPLEMENT</w:t>
+      </w:r>
+    </w:p>
+    <w:p>
       <w:pPr>
         <w:ind w:left="360"/>
         <w:jc w:val="center"/>
         <w:rPr>
-          <w:b w:val="1"/>
-          <w:bCs w:val="1"/>
-          <w:sz w:val="28"/>
-          <w:szCs w:val="28"/>
-        </w:rPr>
-      </w:pPr>
-      <w:r>
-        <w:rPr>
-          <w:b w:val="1"/>
-          <w:bCs w:val="1"/>
+          <w:b/>
+          <w:bCs/>
+          <w:sz w:val="28"/>
+          <w:szCs w:val="28"/>
+        </w:rPr>
+      </w:pPr>
+      <w:r>
+        <w:rPr>
+          <w:b/>
+          <w:bCs/>
           <w:sz w:val="28"/>
           <w:szCs w:val="28"/>
         </w:rPr>
         <w:t>Login for all four modules</w:t>
       </w:r>
     </w:p>
-    <w:p xmlns:wp14="http://schemas.microsoft.com/office/word/2010/wordml" wp14:textId="77777777" wp14:noSpellErr="1">
+    <w:p>
       <w:pPr>
         <w:ind w:left="360"/>
       </w:pPr>
       <w:r>
-        <w:rPr/>
+        <w:lastRenderedPageBreak/>
         <w:t>Customer – Request Service</w:t>
       </w:r>
     </w:p>
-    <w:p xmlns:wp14="http://schemas.microsoft.com/office/word/2010/wordml" wp14:textId="77777777" wp14:noSpellErr="1">
+    <w:p>
       <w:pPr>
         <w:ind w:left="360"/>
       </w:pPr>
       <w:r>
-        <w:rPr/>
         <w:t>Admin – Handle Customer Request</w:t>
       </w:r>
     </w:p>
-    <w:p xmlns:wp14="http://schemas.microsoft.com/office/word/2010/wordml" wp14:textId="77777777" wp14:noSpellErr="1">
+    <w:p>
       <w:pPr>
         <w:ind w:left="360"/>
       </w:pPr>
       <w:r>
-        <w:rPr/>
         <w:t>Manager – Assign Job to Employee</w:t>
       </w:r>
     </w:p>
-    <w:p xmlns:wp14="http://schemas.microsoft.com/office/word/2010/wordml" wp14:textId="77777777" wp14:noSpellErr="1">
+    <w:p>
       <w:pPr>
         <w:ind w:left="360"/>
       </w:pPr>
       <w:r>
-        <w:rPr/>
         <w:t>Employee – Perform Job</w:t>
       </w:r>
     </w:p>
-    <w:p xmlns:wp14="http://schemas.microsoft.com/office/word/2010/wordml" wp14:textId="77777777" wp14:noSpellErr="1">
+    <w:p>
       <w:pPr>
         <w:pStyle w:val="ListParagraph"/>
         <w:jc w:val="center"/>
         <w:rPr>
-          <w:b w:val="1"/>
-          <w:bCs w:val="1"/>
-          <w:sz w:val="28"/>
-          <w:szCs w:val="28"/>
-        </w:rPr>
-      </w:pPr>
-      <w:r>
-        <w:rPr>
-          <w:b w:val="1"/>
-          <w:bCs w:val="1"/>
+          <w:b/>
+          <w:bCs/>
+          <w:sz w:val="28"/>
+          <w:szCs w:val="28"/>
+        </w:rPr>
+      </w:pPr>
+      <w:r>
+        <w:rPr>
+          <w:b/>
+          <w:bCs/>
           <w:sz w:val="28"/>
           <w:szCs w:val="28"/>
         </w:rPr>
         <w:t>DATA FLOW</w:t>
       </w:r>
     </w:p>
-    <w:p xmlns:wp14="http://schemas.microsoft.com/office/word/2010/wordml" wp14:textId="77777777" wp14:noSpellErr="1">
+    <w:p>
       <w:pPr>
         <w:pStyle w:val="ListParagraph"/>
         <w:jc w:val="center"/>
         <w:rPr>
-          <w:b w:val="1"/>
-          <w:bCs w:val="1"/>
-          <w:sz w:val="28"/>
-          <w:szCs w:val="28"/>
-        </w:rPr>
-      </w:pPr>
-      <w:r>
-        <w:rPr>
-          <w:b w:val="1"/>
-          <w:bCs w:val="1"/>
+          <w:b/>
+          <w:bCs/>
+          <w:sz w:val="28"/>
+          <w:szCs w:val="28"/>
+        </w:rPr>
+      </w:pPr>
+      <w:r>
+        <w:rPr>
+          <w:b/>
+          <w:bCs/>
           <w:sz w:val="28"/>
           <w:szCs w:val="28"/>
         </w:rPr>
         <w:t>Customer UI</w:t>
       </w:r>
     </w:p>
-    <w:p xmlns:wp14="http://schemas.microsoft.com/office/word/2010/wordml" wp14:textId="77777777">
-      <w:pPr>
-        <w:pStyle w:val="ListParagraph"/>
-        <w:rPr>
-          <w:b w:val="1"/>
-          <w:bCs w:val="1"/>
-          <w:sz w:val="28"/>
-          <w:szCs w:val="28"/>
-        </w:rPr>
-      </w:pPr>
-    </w:p>
-    <w:p>
-      <w:pPr>
-        <w:pStyle w:val="ListParagraph"/>
-        <w:rPr>
-          <w:b w:val="1"/>
-          <w:bCs w:val="1"/>
-          <w:sz w:val="28"/>
-          <w:szCs w:val="28"/>
-        </w:rPr>
-      </w:pPr>
-      <w:r>
+    <w:p>
+      <w:pPr>
+        <w:pStyle w:val="ListParagraph"/>
+        <w:rPr>
+          <w:b/>
+          <w:bCs/>
+          <w:sz w:val="28"/>
+          <w:szCs w:val="28"/>
+        </w:rPr>
+      </w:pPr>
+    </w:p>
+    <w:p>
+      <w:pPr>
+        <w:pStyle w:val="ListParagraph"/>
+        <w:rPr>
+          <w:b/>
+          <w:bCs/>
+          <w:sz w:val="28"/>
+          <w:szCs w:val="28"/>
+        </w:rPr>
+      </w:pPr>
+      <w:r>
+        <w:rPr>
+          <w:noProof/>
+        </w:rPr>
         <w:drawing>
-          <wp:inline wp14:editId="5A5A930A" wp14:anchorId="353C271A">
+          <wp:inline distT="0" distB="0" distL="0" distR="0" wp14:anchorId="353C271A" wp14:editId="5A5A930A">
             <wp:extent cx="3429000" cy="4572000"/>
             <wp:effectExtent l="0" t="0" r="0" b="0"/>
-            <wp:docPr id="1431351020" name="picture" title=""/>
+            <wp:docPr id="1431351020" name="picture"/>
             <wp:cNvGraphicFramePr>
-              <a:graphicFrameLocks noChangeAspect="1"/>
+              <a:graphicFrameLocks xmlns:a="http://schemas.openxmlformats.org/drawingml/2006/main" noChangeAspect="1"/>
             </wp:cNvGraphicFramePr>
-            <a:graphic>
+            <a:graphic xmlns:a="http://schemas.openxmlformats.org/drawingml/2006/main">
               <a:graphicData uri="http://schemas.openxmlformats.org/drawingml/2006/picture">
-                <pic:pic>
+                <pic:pic xmlns:pic="http://schemas.openxmlformats.org/drawingml/2006/picture">
                   <pic:nvPicPr>
                     <pic:cNvPr id="0" name="picture"/>
                     <pic:cNvPicPr/>
                   </pic:nvPicPr>
                   <pic:blipFill>
-                    <a:blip r:embed="R77c8a87878fd4d3f">
+                    <a:blip r:embed="rId8" cstate="print">
                       <a:extLst>
-                        <a:ext xmlns:a="http://schemas.openxmlformats.org/drawingml/2006/main" uri="{28A0092B-C50C-407E-A947-70E740481C1C}">
-                          <a14:useLocalDpi val="0"/>
+                        <a:ext uri="{28A0092B-C50C-407E-A947-70E740481C1C}">
+                          <a14:useLocalDpi xmlns:a14="http://schemas.microsoft.com/office/drawing/2010/main" val="0"/>
                         </a:ext>
                       </a:extLst>
                     </a:blip>
@@ -545,17 +492,17 @@
         </w:drawing>
       </w:r>
     </w:p>
-    <w:p xmlns:wp14="http://schemas.microsoft.com/office/word/2010/wordml" wp14:textId="77777777">
-      <w:pPr>
-        <w:pStyle w:val="ListParagraph"/>
-        <w:rPr>
-          <w:b/>
-          <w:sz w:val="28"/>
-          <w:szCs w:val="28"/>
-        </w:rPr>
-      </w:pPr>
-    </w:p>
-    <w:p xmlns:wp14="http://schemas.microsoft.com/office/word/2010/wordml" wp14:textId="77777777">
+    <w:p>
+      <w:pPr>
+        <w:pStyle w:val="ListParagraph"/>
+        <w:rPr>
+          <w:b/>
+          <w:sz w:val="28"/>
+          <w:szCs w:val="28"/>
+        </w:rPr>
+      </w:pPr>
+    </w:p>
+    <w:p>
       <w:pPr>
         <w:pStyle w:val="ListParagraph"/>
         <w:rPr>
@@ -571,8 +518,9 @@
           <w:sz w:val="28"/>
           <w:szCs w:val="28"/>
         </w:rPr>
+        <w:lastRenderedPageBreak/>
         <w:drawing>
-          <wp:inline xmlns:wp14="http://schemas.microsoft.com/office/word/2010/wordprocessingDrawing" distT="0" distB="0" distL="0" distR="0" wp14:anchorId="3975EFEE" wp14:editId="7777777">
+          <wp:inline distT="0" distB="0" distL="0" distR="0" wp14:anchorId="3975EFEE" wp14:editId="07777777">
             <wp:extent cx="5294830" cy="6006930"/>
             <wp:effectExtent l="6032" t="0" r="7303" b="7302"/>
             <wp:docPr id="2" name="Picture 2" descr="C:\Users\300272368\Downloads\WhatsApp Image 2018-06-10 at 1.21.09 PM.jpeg"/>
@@ -589,7 +537,7 @@
                     </pic:cNvPicPr>
                   </pic:nvPicPr>
                   <pic:blipFill>
-                    <a:blip r:embed="rId8">
+                    <a:blip r:embed="rId9">
                       <a:extLst>
                         <a:ext uri="{28A0092B-C50C-407E-A947-70E740481C1C}">
                           <a14:useLocalDpi xmlns:a14="http://schemas.microsoft.com/office/drawing/2010/main" val="0"/>
@@ -621,44 +569,48 @@
         </w:drawing>
       </w:r>
     </w:p>
-    <w:p xmlns:wp14="http://schemas.microsoft.com/office/word/2010/wordml" wp14:textId="77777777">
-      <w:pPr>
-        <w:pStyle w:val="ListParagraph"/>
-        <w:rPr>
-          <w:b/>
-          <w:sz w:val="28"/>
-          <w:szCs w:val="28"/>
-        </w:rPr>
-      </w:pPr>
-    </w:p>
-    <w:p xmlns:wp14="http://schemas.microsoft.com/office/word/2010/wordml" wp14:textId="77777777">
-      <w:pPr>
-        <w:pStyle w:val="ListParagraph"/>
-        <w:rPr>
-          <w:b/>
-          <w:sz w:val="28"/>
-          <w:szCs w:val="28"/>
-        </w:rPr>
-      </w:pPr>
-      <w:r>
+    <w:p>
+      <w:pPr>
+        <w:pStyle w:val="ListParagraph"/>
+        <w:rPr>
+          <w:b/>
+          <w:sz w:val="28"/>
+          <w:szCs w:val="28"/>
+        </w:rPr>
+      </w:pPr>
+    </w:p>
+    <w:p>
+      <w:pPr>
+        <w:pStyle w:val="ListParagraph"/>
+        <w:rPr>
+          <w:b/>
+          <w:sz w:val="28"/>
+          <w:szCs w:val="28"/>
+        </w:rPr>
+      </w:pPr>
+      <w:r>
+        <w:rPr>
+          <w:noProof/>
+        </w:rPr>
+        <w:lastRenderedPageBreak/>
         <w:drawing>
-          <wp:inline xmlns:wp14="http://schemas.microsoft.com/office/word/2010/wordprocessingDrawing" wp14:editId="56EBBE06" wp14:anchorId="2CAB4122">
+          <wp:inline distT="0" distB="0" distL="0" distR="0" wp14:anchorId="2CAB4122" wp14:editId="56EBBE06">
             <wp:extent cx="5943600" cy="7927382"/>
             <wp:effectExtent l="0" t="0" r="0" b="0"/>
-            <wp:docPr id="110412387" name="picture" descr="C:\Users\300272368\Downloads\WhatsApp Image 2018-06-10 at 1.21.09 PM (1).jpeg" title=""/>
+            <wp:docPr id="110412387" name="picture" descr="C:\Users\300272368\Downloads\WhatsApp Image 2018-06-10 at 1.21.09 PM (1).jpeg"/>
             <wp:cNvGraphicFramePr>
-              <a:graphicFrameLocks noChangeAspect="1"/>
+              <a:graphicFrameLocks xmlns:a="http://schemas.openxmlformats.org/drawingml/2006/main" noChangeAspect="1"/>
             </wp:cNvGraphicFramePr>
-            <a:graphic>
+            <a:graphic xmlns:a="http://schemas.openxmlformats.org/drawingml/2006/main">
               <a:graphicData uri="http://schemas.openxmlformats.org/drawingml/2006/picture">
-                <pic:pic>
+                <pic:pic xmlns:pic="http://schemas.openxmlformats.org/drawingml/2006/picture">
                   <pic:nvPicPr>
                     <pic:cNvPr id="0" name="picture"/>
                     <pic:cNvPicPr/>
                   </pic:nvPicPr>
                   <pic:blipFill>
-                    <a:blip r:embed="R2880c48a41654db2">
-                      <a:extLst xmlns:a="http://schemas.openxmlformats.org/drawingml/2006/main">
+                    <a:blip r:embed="rId10">
+                      <a:extLst>
                         <a:ext uri="{28A0092B-C50C-407E-A947-70E740481C1C}">
                           <a14:useLocalDpi xmlns:a14="http://schemas.microsoft.com/office/drawing/2010/main" val="0"/>
                         </a:ext>
@@ -669,7 +621,7 @@
                     </a:stretch>
                   </pic:blipFill>
                   <pic:spPr>
-                    <a:xfrm rot="0" flipH="0" flipV="0">
+                    <a:xfrm>
                       <a:off x="0" y="0"/>
                       <a:ext cx="5943600" cy="7927382"/>
                     </a:xfrm>
@@ -684,7 +636,7 @@
         </w:drawing>
       </w:r>
     </w:p>
-    <w:p xmlns:wp14="http://schemas.microsoft.com/office/word/2010/wordml" wp14:textId="77777777">
+    <w:p>
       <w:pPr>
         <w:pStyle w:val="ListParagraph"/>
         <w:rPr>
@@ -702,7 +654,7 @@
         </w:rPr>
         <w:lastRenderedPageBreak/>
         <w:drawing>
-          <wp:inline xmlns:wp14="http://schemas.microsoft.com/office/word/2010/wordprocessingDrawing" distT="0" distB="0" distL="0" distR="0" wp14:anchorId="4479F496" wp14:editId="7777777">
+          <wp:inline distT="0" distB="0" distL="0" distR="0" wp14:anchorId="4479F496" wp14:editId="07777777">
             <wp:extent cx="4447435" cy="6149204"/>
             <wp:effectExtent l="6350" t="0" r="0" b="0"/>
             <wp:docPr id="4" name="Picture 4" descr="C:\Users\300272368\Downloads\WhatsApp Image 2018-06-10 at 1.21.09 PM (2).jpeg"/>
@@ -719,7 +671,7 @@
                     </pic:cNvPicPr>
                   </pic:nvPicPr>
                   <pic:blipFill>
-                    <a:blip r:embed="rId10">
+                    <a:blip r:embed="rId11">
                       <a:extLst>
                         <a:ext uri="{28A0092B-C50C-407E-A947-70E740481C1C}">
                           <a14:useLocalDpi xmlns:a14="http://schemas.microsoft.com/office/drawing/2010/main" val="0"/>
@@ -751,7 +703,7 @@
         </w:drawing>
       </w:r>
     </w:p>
-    <w:p xmlns:wp14="http://schemas.microsoft.com/office/word/2010/wordml" wp14:textId="77777777">
+    <w:p>
       <w:pPr>
         <w:pStyle w:val="ListParagraph"/>
         <w:rPr>
@@ -769,7 +721,7 @@
         </w:rPr>
         <w:lastRenderedPageBreak/>
         <w:drawing>
-          <wp:inline xmlns:wp14="http://schemas.microsoft.com/office/word/2010/wordprocessingDrawing" distT="0" distB="0" distL="0" distR="0" wp14:anchorId="58270470" wp14:editId="7777777">
+          <wp:inline distT="0" distB="0" distL="0" distR="0" wp14:anchorId="58270470" wp14:editId="07777777">
             <wp:extent cx="4443098" cy="6132082"/>
             <wp:effectExtent l="0" t="6032" r="8572" b="8573"/>
             <wp:docPr id="5" name="Picture 5" descr="C:\Users\300272368\Downloads\WhatsApp Image 2018-06-10 at 1.21.09 PM (3).jpeg"/>
@@ -786,7 +738,7 @@
                     </pic:cNvPicPr>
                   </pic:nvPicPr>
                   <pic:blipFill>
-                    <a:blip r:embed="rId11">
+                    <a:blip r:embed="rId12">
                       <a:extLst>
                         <a:ext uri="{28A0092B-C50C-407E-A947-70E740481C1C}">
                           <a14:useLocalDpi xmlns:a14="http://schemas.microsoft.com/office/drawing/2010/main" val="0"/>
@@ -818,7 +770,7 @@
         </w:drawing>
       </w:r>
     </w:p>
-    <w:p xmlns:wp14="http://schemas.microsoft.com/office/word/2010/wordml" wp14:textId="77777777">
+    <w:p>
       <w:pPr>
         <w:pStyle w:val="ListParagraph"/>
         <w:rPr>
@@ -836,7 +788,7 @@
         </w:rPr>
         <w:lastRenderedPageBreak/>
         <w:drawing>
-          <wp:inline xmlns:wp14="http://schemas.microsoft.com/office/word/2010/wordprocessingDrawing" distT="0" distB="0" distL="0" distR="0" wp14:anchorId="29B8BC50" wp14:editId="7777777">
+          <wp:inline distT="0" distB="0" distL="0" distR="0" wp14:anchorId="29B8BC50" wp14:editId="07777777">
             <wp:extent cx="4252894" cy="5839307"/>
             <wp:effectExtent l="6985" t="0" r="2540" b="2540"/>
             <wp:docPr id="6" name="Picture 6" descr="C:\Users\300272368\Downloads\WhatsApp Image 2018-06-10 at 1.21.09 PM (4).jpeg"/>
@@ -853,7 +805,7 @@
                     </pic:cNvPicPr>
                   </pic:nvPicPr>
                   <pic:blipFill>
-                    <a:blip r:embed="rId12">
+                    <a:blip r:embed="rId13">
                       <a:extLst>
                         <a:ext uri="{28A0092B-C50C-407E-A947-70E740481C1C}">
                           <a14:useLocalDpi xmlns:a14="http://schemas.microsoft.com/office/drawing/2010/main" val="0"/>
@@ -885,7 +837,7 @@
         </w:drawing>
       </w:r>
     </w:p>
-    <w:p xmlns:wp14="http://schemas.microsoft.com/office/word/2010/wordml" wp14:textId="77777777">
+    <w:p>
       <w:pPr>
         <w:pStyle w:val="ListParagraph"/>
         <w:rPr>
@@ -903,7 +855,7 @@
         </w:rPr>
         <w:lastRenderedPageBreak/>
         <w:drawing>
-          <wp:inline xmlns:wp14="http://schemas.microsoft.com/office/word/2010/wordprocessingDrawing" distT="0" distB="0" distL="0" distR="0" wp14:anchorId="4159BC78" wp14:editId="7777777">
+          <wp:inline distT="0" distB="0" distL="0" distR="0" wp14:anchorId="4159BC78" wp14:editId="07777777">
             <wp:extent cx="4839335" cy="5882162"/>
             <wp:effectExtent l="0" t="6985" r="0" b="0"/>
             <wp:docPr id="7" name="Picture 7" descr="C:\Users\300272368\Downloads\WhatsApp Image 2018-06-10 at 1.32.23 PM.jpeg"/>
@@ -920,7 +872,7 @@
                     </pic:cNvPicPr>
                   </pic:nvPicPr>
                   <pic:blipFill>
-                    <a:blip r:embed="rId13">
+                    <a:blip r:embed="rId14">
                       <a:extLst>
                         <a:ext uri="{28A0092B-C50C-407E-A947-70E740481C1C}">
                           <a14:useLocalDpi xmlns:a14="http://schemas.microsoft.com/office/drawing/2010/main" val="0"/>
@@ -952,152 +904,132 @@
         </w:drawing>
       </w:r>
     </w:p>
-    <w:p xmlns:wp14="http://schemas.microsoft.com/office/word/2010/wordml" wp14:textId="77777777">
-      <w:pPr>
-        <w:pStyle w:val="ListParagraph"/>
-        <w:rPr>
-          <w:b/>
-          <w:sz w:val="28"/>
-          <w:szCs w:val="28"/>
-        </w:rPr>
-      </w:pPr>
-    </w:p>
-    <w:p xmlns:wp14="http://schemas.microsoft.com/office/word/2010/wordml" wp14:textId="77777777" wp14:noSpellErr="1">
-      <w:pPr>
-        <w:pStyle w:val="ListParagraph"/>
-        <w:rPr>
-          <w:b w:val="1"/>
-          <w:bCs w:val="1"/>
-          <w:sz w:val="28"/>
-          <w:szCs w:val="28"/>
-        </w:rPr>
-      </w:pPr>
-      <w:r>
-        <w:rPr>
-          <w:b w:val="1"/>
-          <w:bCs w:val="1"/>
+    <w:p>
+      <w:pPr>
+        <w:pStyle w:val="ListParagraph"/>
+        <w:rPr>
+          <w:b/>
+          <w:sz w:val="28"/>
+          <w:szCs w:val="28"/>
+        </w:rPr>
+      </w:pPr>
+    </w:p>
+    <w:p>
+      <w:pPr>
+        <w:pStyle w:val="ListParagraph"/>
+        <w:rPr>
+          <w:b/>
+          <w:bCs/>
+          <w:sz w:val="28"/>
+          <w:szCs w:val="28"/>
+        </w:rPr>
+      </w:pPr>
+      <w:r>
+        <w:rPr>
+          <w:b/>
+          <w:bCs/>
           <w:sz w:val="28"/>
           <w:szCs w:val="28"/>
         </w:rPr>
         <w:t>Notes – when job is complete, employee status becomes available.</w:t>
       </w:r>
     </w:p>
-    <w:p xmlns:wp14="http://schemas.microsoft.com/office/word/2010/wordml" wp14:textId="77777777" wp14:noSpellErr="1">
-      <w:pPr>
-        <w:pStyle w:val="ListParagraph"/>
-        <w:rPr>
-          <w:b w:val="1"/>
-          <w:bCs w:val="1"/>
-          <w:sz w:val="28"/>
-          <w:szCs w:val="28"/>
-        </w:rPr>
-      </w:pPr>
-      <w:r>
-        <w:rPr>
-          <w:b w:val="1"/>
-          <w:bCs w:val="1"/>
+    <w:p>
+      <w:pPr>
+        <w:pStyle w:val="ListParagraph"/>
+        <w:rPr>
+          <w:b/>
+          <w:bCs/>
+          <w:sz w:val="28"/>
+          <w:szCs w:val="28"/>
+        </w:rPr>
+      </w:pPr>
+      <w:r>
+        <w:rPr>
+          <w:b/>
+          <w:bCs/>
           <w:sz w:val="28"/>
           <w:szCs w:val="28"/>
         </w:rPr>
         <w:t>Customer address information to be taken during sign up – address and location.</w:t>
       </w:r>
     </w:p>
-    <w:p xmlns:wp14="http://schemas.microsoft.com/office/word/2010/wordml" wp14:textId="77777777" wp14:noSpellErr="1">
-      <w:pPr>
-        <w:pStyle w:val="ListParagraph"/>
-        <w:rPr>
-          <w:b w:val="1"/>
-          <w:bCs w:val="1"/>
-          <w:sz w:val="28"/>
-          <w:szCs w:val="28"/>
-        </w:rPr>
-      </w:pPr>
-      <w:r>
-        <w:rPr>
-          <w:b w:val="1"/>
-          <w:bCs w:val="1"/>
+    <w:p>
+      <w:pPr>
+        <w:pStyle w:val="ListParagraph"/>
+        <w:rPr>
+          <w:b/>
+          <w:bCs/>
+          <w:sz w:val="28"/>
+          <w:szCs w:val="28"/>
+        </w:rPr>
+      </w:pPr>
+      <w:r>
+        <w:rPr>
+          <w:b/>
+          <w:bCs/>
           <w:sz w:val="28"/>
           <w:szCs w:val="28"/>
         </w:rPr>
         <w:t>When job is completed – In admin, Send to manager button text changes to job completed.</w:t>
       </w:r>
     </w:p>
-    <w:p xmlns:wp14="http://schemas.microsoft.com/office/word/2010/wordml" wp14:textId="77777777" wp14:noSpellErr="1">
-      <w:pPr>
-        <w:pStyle w:val="ListParagraph"/>
-        <w:rPr>
-          <w:b w:val="1"/>
-          <w:bCs w:val="1"/>
-          <w:sz w:val="28"/>
-          <w:szCs w:val="28"/>
-        </w:rPr>
-      </w:pPr>
-      <w:r>
-        <w:rPr>
-          <w:b w:val="1"/>
-          <w:bCs w:val="1"/>
-          <w:sz w:val="28"/>
-          <w:szCs w:val="28"/>
-        </w:rPr>
-        <w:t xml:space="preserve">When job is completed, in manager, assign button text changes to </w:t>
-      </w:r>
-      <w:r>
-        <w:rPr>
-          <w:b w:val="1"/>
-          <w:bCs w:val="1"/>
-          <w:sz w:val="28"/>
-          <w:szCs w:val="28"/>
-        </w:rPr>
-        <w:t xml:space="preserve">job </w:t>
-      </w:r>
-      <w:r>
-        <w:rPr>
-          <w:b w:val="1"/>
-          <w:bCs w:val="1"/>
-          <w:sz w:val="28"/>
-          <w:szCs w:val="28"/>
-        </w:rPr>
-        <w:t>completed.</w:t>
-      </w:r>
-      <w:bookmarkStart w:name="_GoBack" w:id="0"/>
-      <w:bookmarkEnd w:id="0"/>
-    </w:p>
-    <w:p xmlns:wp14="http://schemas.microsoft.com/office/word/2010/wordml" wp14:textId="77777777">
-      <w:pPr>
-        <w:rPr>
-          <w:b/>
-          <w:sz w:val="28"/>
-          <w:szCs w:val="28"/>
-        </w:rPr>
-      </w:pPr>
-    </w:p>
-    <w:p xmlns:wp14="http://schemas.microsoft.com/office/word/2010/wordml" wp14:textId="77777777">
-      <w:pPr>
-        <w:pStyle w:val="ListParagraph"/>
-        <w:rPr>
-          <w:b/>
-          <w:sz w:val="28"/>
-          <w:szCs w:val="28"/>
-        </w:rPr>
-      </w:pPr>
-    </w:p>
-    <w:p xmlns:wp14="http://schemas.microsoft.com/office/word/2010/wordml" wp14:textId="77777777">
-      <w:pPr>
-        <w:pStyle w:val="ListParagraph"/>
-        <w:rPr>
-          <w:b/>
-          <w:sz w:val="28"/>
-          <w:szCs w:val="28"/>
-        </w:rPr>
-      </w:pPr>
-    </w:p>
-    <w:p xmlns:wp14="http://schemas.microsoft.com/office/word/2010/wordml" wp14:textId="77777777">
+    <w:p>
+      <w:pPr>
+        <w:pStyle w:val="ListParagraph"/>
+        <w:rPr>
+          <w:b/>
+          <w:bCs/>
+          <w:sz w:val="28"/>
+          <w:szCs w:val="28"/>
+        </w:rPr>
+      </w:pPr>
+      <w:r>
+        <w:rPr>
+          <w:b/>
+          <w:bCs/>
+          <w:sz w:val="28"/>
+          <w:szCs w:val="28"/>
+        </w:rPr>
+        <w:t>When job is completed, in manager, assign button text changes to job completed.</w:t>
+      </w:r>
+    </w:p>
+    <w:p>
+      <w:pPr>
+        <w:rPr>
+          <w:b/>
+          <w:sz w:val="28"/>
+          <w:szCs w:val="28"/>
+        </w:rPr>
+      </w:pPr>
+    </w:p>
+    <w:p>
+      <w:pPr>
+        <w:pStyle w:val="ListParagraph"/>
+        <w:rPr>
+          <w:b/>
+          <w:sz w:val="28"/>
+          <w:szCs w:val="28"/>
+        </w:rPr>
+      </w:pPr>
+    </w:p>
+    <w:p>
+      <w:pPr>
+        <w:pStyle w:val="ListParagraph"/>
+        <w:rPr>
+          <w:b/>
+          <w:sz w:val="28"/>
+          <w:szCs w:val="28"/>
+        </w:rPr>
+      </w:pPr>
+    </w:p>
+    <w:p>
       <w:pPr>
         <w:pStyle w:val="ListParagraph"/>
       </w:pPr>
     </w:p>
     <w:sectPr>
-      <w:pgSz w:w="12240" w:h="15840" w:orient="portrait"/>
+      <w:pgSz w:w="12240" w:h="15840"/>
       <w:pgMar w:top="1440" w:right="1440" w:bottom="1440" w:left="1440" w:header="720" w:footer="720" w:gutter="0"/>
       <w:cols w:space="720"/>
       <w:docGrid w:linePitch="360"/>
@@ -1109,7 +1041,7 @@
 <file path=word/endnotes.xml><?xml version="1.0" encoding="utf-8"?>
 <w:endnotes xmlns:wpc="http://schemas.microsoft.com/office/word/2010/wordprocessingCanvas" xmlns:cx="http://schemas.microsoft.com/office/drawing/2014/chartex" xmlns:cx1="http://schemas.microsoft.com/office/drawing/2015/9/8/chartex" xmlns:mc="http://schemas.openxmlformats.org/markup-compatibility/2006" xmlns:o="urn:schemas-microsoft-com:office:office" xmlns:r="http://schemas.openxmlformats.org/officeDocument/2006/relationships" xmlns:m="http://schemas.openxmlformats.org/officeDocument/2006/math" xmlns:v="urn:schemas-microsoft-com:vml" xmlns:wp14="http://schemas.microsoft.com/office/word/2010/wordprocessingDrawing" xmlns:wp="http://schemas.openxmlformats.org/drawingml/2006/wordprocessingDrawing" xmlns:w10="urn:schemas-microsoft-com:office:word" xmlns:w="http://schemas.openxmlformats.org/wordprocessingml/2006/main" xmlns:w14="http://schemas.microsoft.com/office/word/2010/wordml" xmlns:w15="http://schemas.microsoft.com/office/word/2012/wordml" xmlns:w16se="http://schemas.microsoft.com/office/word/2015/wordml/symex" xmlns:wpg="http://schemas.microsoft.com/office/word/2010/wordprocessingGroup" xmlns:wpi="http://schemas.microsoft.com/office/word/2010/wordprocessingInk" xmlns:wne="http://schemas.microsoft.com/office/word/2006/wordml" xmlns:wps="http://schemas.microsoft.com/office/word/2010/wordprocessingShape" mc:Ignorable="w14 w15 w16se wp14">
   <w:endnote w:type="separator" w:id="-1">
-    <w:p xmlns:wp14="http://schemas.microsoft.com/office/word/2010/wordml" wp14:textId="77777777">
+    <w:p>
       <w:pPr>
         <w:spacing w:after="0" w:line="240" w:lineRule="auto"/>
       </w:pPr>
@@ -1119,7 +1051,7 @@
     </w:p>
   </w:endnote>
   <w:endnote w:type="continuationSeparator" w:id="0">
-    <w:p xmlns:wp14="http://schemas.microsoft.com/office/word/2010/wordml" wp14:textId="77777777">
+    <w:p>
       <w:pPr>
         <w:spacing w:after="0" w:line="240" w:lineRule="auto"/>
       </w:pPr>
@@ -1134,7 +1066,7 @@
 <file path=word/footnotes.xml><?xml version="1.0" encoding="utf-8"?>
 <w:footnotes xmlns:wpc="http://schemas.microsoft.com/office/word/2010/wordprocessingCanvas" xmlns:cx="http://schemas.microsoft.com/office/drawing/2014/chartex" xmlns:cx1="http://schemas.microsoft.com/office/drawing/2015/9/8/chartex" xmlns:mc="http://schemas.openxmlformats.org/markup-compatibility/2006" xmlns:o="urn:schemas-microsoft-com:office:office" xmlns:r="http://schemas.openxmlformats.org/officeDocument/2006/relationships" xmlns:m="http://schemas.openxmlformats.org/officeDocument/2006/math" xmlns:v="urn:schemas-microsoft-com:vml" xmlns:wp14="http://schemas.microsoft.com/office/word/2010/wordprocessingDrawing" xmlns:wp="http://schemas.openxmlformats.org/drawingml/2006/wordprocessingDrawing" xmlns:w10="urn:schemas-microsoft-com:office:word" xmlns:w="http://schemas.openxmlformats.org/wordprocessingml/2006/main" xmlns:w14="http://schemas.microsoft.com/office/word/2010/wordml" xmlns:w15="http://schemas.microsoft.com/office/word/2012/wordml" xmlns:w16se="http://schemas.microsoft.com/office/word/2015/wordml/symex" xmlns:wpg="http://schemas.microsoft.com/office/word/2010/wordprocessingGroup" xmlns:wpi="http://schemas.microsoft.com/office/word/2010/wordprocessingInk" xmlns:wne="http://schemas.microsoft.com/office/word/2006/wordml" xmlns:wps="http://schemas.microsoft.com/office/word/2010/wordprocessingShape" mc:Ignorable="w14 w15 w16se wp14">
   <w:footnote w:type="separator" w:id="-1">
-    <w:p xmlns:wp14="http://schemas.microsoft.com/office/word/2010/wordml" wp14:textId="77777777">
+    <w:p>
       <w:pPr>
         <w:spacing w:after="0" w:line="240" w:lineRule="auto"/>
       </w:pPr>
@@ -1144,7 +1076,7 @@
     </w:p>
   </w:footnote>
   <w:footnote w:type="continuationSeparator" w:id="0">
-    <w:p xmlns:wp14="http://schemas.microsoft.com/office/word/2010/wordml" wp14:textId="77777777">
+    <w:p>
       <w:pPr>
         <w:spacing w:after="0" w:line="240" w:lineRule="auto"/>
       </w:pPr>
@@ -1714,11 +1646,11 @@
 </file>
 
 <file path=word/styles.xml><?xml version="1.0" encoding="utf-8"?>
-<w:styles xmlns:wp14="http://schemas.microsoft.com/office/word/2010/wordprocessingDrawing" xmlns:mc="http://schemas.openxmlformats.org/markup-compatibility/2006" xmlns:r="http://schemas.openxmlformats.org/officeDocument/2006/relationships" xmlns:w="http://schemas.openxmlformats.org/wordprocessingml/2006/main" xmlns:w14="http://schemas.microsoft.com/office/word/2010/wordml" xmlns:w15="http://schemas.microsoft.com/office/word/2012/wordml" xmlns:w16se="http://schemas.microsoft.com/office/word/2015/wordml/symex" mc:Ignorable="w14 w15 w16se wp14">
+<w:styles xmlns:mc="http://schemas.openxmlformats.org/markup-compatibility/2006" xmlns:r="http://schemas.openxmlformats.org/officeDocument/2006/relationships" xmlns:w="http://schemas.openxmlformats.org/wordprocessingml/2006/main" xmlns:w14="http://schemas.microsoft.com/office/word/2010/wordml" xmlns:w15="http://schemas.microsoft.com/office/word/2012/wordml" xmlns:w16se="http://schemas.microsoft.com/office/word/2015/wordml/symex" mc:Ignorable="w14 w15 w16se">
   <w:docDefaults>
     <w:rPrDefault>
       <w:rPr>
-        <w:rFonts w:asciiTheme="minorHAnsi" w:hAnsiTheme="minorHAnsi" w:eastAsiaTheme="minorHAnsi" w:cstheme="minorBidi"/>
+        <w:rFonts w:asciiTheme="minorHAnsi" w:eastAsiaTheme="minorHAnsi" w:hAnsiTheme="minorHAnsi" w:cstheme="minorBidi"/>
         <w:sz w:val="22"/>
         <w:szCs w:val="22"/>
         <w:lang w:val="en-US" w:eastAsia="en-US" w:bidi="ar-SA"/>
@@ -1733,14 +1665,14 @@
   <w:latentStyles w:defLockedState="0" w:defUIPriority="99" w:defSemiHidden="0" w:defUnhideWhenUsed="0" w:defQFormat="0" w:count="371">
     <w:lsdException w:name="Normal" w:uiPriority="0" w:qFormat="1"/>
     <w:lsdException w:name="heading 1" w:uiPriority="9" w:qFormat="1"/>
-    <w:lsdException w:name="heading 2" w:uiPriority="9" w:semiHidden="1" w:unhideWhenUsed="1" w:qFormat="1"/>
-    <w:lsdException w:name="heading 3" w:uiPriority="9" w:semiHidden="1" w:unhideWhenUsed="1" w:qFormat="1"/>
-    <w:lsdException w:name="heading 4" w:uiPriority="9" w:semiHidden="1" w:unhideWhenUsed="1" w:qFormat="1"/>
-    <w:lsdException w:name="heading 5" w:uiPriority="9" w:semiHidden="1" w:unhideWhenUsed="1" w:qFormat="1"/>
-    <w:lsdException w:name="heading 6" w:uiPriority="9" w:semiHidden="1" w:unhideWhenUsed="1" w:qFormat="1"/>
-    <w:lsdException w:name="heading 7" w:uiPriority="9" w:semiHidden="1" w:unhideWhenUsed="1" w:qFormat="1"/>
-    <w:lsdException w:name="heading 8" w:uiPriority="9" w:semiHidden="1" w:unhideWhenUsed="1" w:qFormat="1"/>
-    <w:lsdException w:name="heading 9" w:uiPriority="9" w:semiHidden="1" w:unhideWhenUsed="1" w:qFormat="1"/>
+    <w:lsdException w:name="heading 2" w:semiHidden="1" w:uiPriority="9" w:unhideWhenUsed="1" w:qFormat="1"/>
+    <w:lsdException w:name="heading 3" w:semiHidden="1" w:uiPriority="9" w:unhideWhenUsed="1" w:qFormat="1"/>
+    <w:lsdException w:name="heading 4" w:semiHidden="1" w:uiPriority="9" w:unhideWhenUsed="1" w:qFormat="1"/>
+    <w:lsdException w:name="heading 5" w:semiHidden="1" w:uiPriority="9" w:unhideWhenUsed="1" w:qFormat="1"/>
+    <w:lsdException w:name="heading 6" w:semiHidden="1" w:uiPriority="9" w:unhideWhenUsed="1" w:qFormat="1"/>
+    <w:lsdException w:name="heading 7" w:semiHidden="1" w:uiPriority="9" w:unhideWhenUsed="1" w:qFormat="1"/>
+    <w:lsdException w:name="heading 8" w:semiHidden="1" w:uiPriority="9" w:unhideWhenUsed="1" w:qFormat="1"/>
+    <w:lsdException w:name="heading 9" w:semiHidden="1" w:uiPriority="9" w:unhideWhenUsed="1" w:qFormat="1"/>
     <w:lsdException w:name="index 1" w:semiHidden="1" w:unhideWhenUsed="1"/>
     <w:lsdException w:name="index 2" w:semiHidden="1" w:unhideWhenUsed="1"/>
     <w:lsdException w:name="index 3" w:semiHidden="1" w:unhideWhenUsed="1"/>
@@ -1750,22 +1682,22 @@
     <w:lsdException w:name="index 7" w:semiHidden="1" w:unhideWhenUsed="1"/>
     <w:lsdException w:name="index 8" w:semiHidden="1" w:unhideWhenUsed="1"/>
     <w:lsdException w:name="index 9" w:semiHidden="1" w:unhideWhenUsed="1"/>
-    <w:lsdException w:name="toc 1" w:uiPriority="39" w:semiHidden="1" w:unhideWhenUsed="1"/>
-    <w:lsdException w:name="toc 2" w:uiPriority="39" w:semiHidden="1" w:unhideWhenUsed="1"/>
-    <w:lsdException w:name="toc 3" w:uiPriority="39" w:semiHidden="1" w:unhideWhenUsed="1"/>
-    <w:lsdException w:name="toc 4" w:uiPriority="39" w:semiHidden="1" w:unhideWhenUsed="1"/>
-    <w:lsdException w:name="toc 5" w:uiPriority="39" w:semiHidden="1" w:unhideWhenUsed="1"/>
-    <w:lsdException w:name="toc 6" w:uiPriority="39" w:semiHidden="1" w:unhideWhenUsed="1"/>
-    <w:lsdException w:name="toc 7" w:uiPriority="39" w:semiHidden="1" w:unhideWhenUsed="1"/>
-    <w:lsdException w:name="toc 8" w:uiPriority="39" w:semiHidden="1" w:unhideWhenUsed="1"/>
-    <w:lsdException w:name="toc 9" w:uiPriority="39" w:semiHidden="1" w:unhideWhenUsed="1"/>
+    <w:lsdException w:name="toc 1" w:semiHidden="1" w:uiPriority="39" w:unhideWhenUsed="1"/>
+    <w:lsdException w:name="toc 2" w:semiHidden="1" w:uiPriority="39" w:unhideWhenUsed="1"/>
+    <w:lsdException w:name="toc 3" w:semiHidden="1" w:uiPriority="39" w:unhideWhenUsed="1"/>
+    <w:lsdException w:name="toc 4" w:semiHidden="1" w:uiPriority="39" w:unhideWhenUsed="1"/>
+    <w:lsdException w:name="toc 5" w:semiHidden="1" w:uiPriority="39" w:unhideWhenUsed="1"/>
+    <w:lsdException w:name="toc 6" w:semiHidden="1" w:uiPriority="39" w:unhideWhenUsed="1"/>
+    <w:lsdException w:name="toc 7" w:semiHidden="1" w:uiPriority="39" w:unhideWhenUsed="1"/>
+    <w:lsdException w:name="toc 8" w:semiHidden="1" w:uiPriority="39" w:unhideWhenUsed="1"/>
+    <w:lsdException w:name="toc 9" w:semiHidden="1" w:uiPriority="39" w:unhideWhenUsed="1"/>
     <w:lsdException w:name="Normal Indent" w:semiHidden="1" w:unhideWhenUsed="1"/>
     <w:lsdException w:name="footnote text" w:semiHidden="1" w:unhideWhenUsed="1"/>
     <w:lsdException w:name="annotation text" w:semiHidden="1" w:unhideWhenUsed="1"/>
     <w:lsdException w:name="header" w:semiHidden="1" w:unhideWhenUsed="1"/>
     <w:lsdException w:name="footer" w:semiHidden="1" w:unhideWhenUsed="1"/>
     <w:lsdException w:name="index heading" w:semiHidden="1" w:unhideWhenUsed="1"/>
-    <w:lsdException w:name="caption" w:uiPriority="35" w:semiHidden="1" w:unhideWhenUsed="1" w:qFormat="1"/>
+    <w:lsdException w:name="caption" w:semiHidden="1" w:uiPriority="35" w:unhideWhenUsed="1" w:qFormat="1"/>
     <w:lsdException w:name="table of figures" w:semiHidden="1" w:unhideWhenUsed="1"/>
     <w:lsdException w:name="envelope address" w:semiHidden="1" w:unhideWhenUsed="1"/>
     <w:lsdException w:name="envelope return" w:semiHidden="1" w:unhideWhenUsed="1"/>
@@ -1796,7 +1728,7 @@
     <w:lsdException w:name="Title" w:uiPriority="10" w:qFormat="1"/>
     <w:lsdException w:name="Closing" w:semiHidden="1" w:unhideWhenUsed="1"/>
     <w:lsdException w:name="Signature" w:semiHidden="1" w:unhideWhenUsed="1"/>
-    <w:lsdException w:name="Default Paragraph Font" w:uiPriority="1" w:semiHidden="1" w:unhideWhenUsed="1"/>
+    <w:lsdException w:name="Default Paragraph Font" w:semiHidden="1" w:uiPriority="1" w:unhideWhenUsed="1"/>
     <w:lsdException w:name="Body Text" w:semiHidden="1" w:unhideWhenUsed="1"/>
     <w:lsdException w:name="Body Text Indent" w:semiHidden="1" w:unhideWhenUsed="1"/>
     <w:lsdException w:name="List Continue" w:semiHidden="1" w:unhideWhenUsed="1"/>
@@ -1996,8 +1928,8 @@
     <w:lsdException w:name="Subtle Reference" w:uiPriority="31" w:qFormat="1"/>
     <w:lsdException w:name="Intense Reference" w:uiPriority="32" w:qFormat="1"/>
     <w:lsdException w:name="Book Title" w:uiPriority="33" w:qFormat="1"/>
-    <w:lsdException w:name="Bibliography" w:uiPriority="37" w:semiHidden="1" w:unhideWhenUsed="1"/>
-    <w:lsdException w:name="TOC Heading" w:uiPriority="39" w:semiHidden="1" w:unhideWhenUsed="1" w:qFormat="1"/>
+    <w:lsdException w:name="Bibliography" w:semiHidden="1" w:uiPriority="37" w:unhideWhenUsed="1"/>
+    <w:lsdException w:name="TOC Heading" w:semiHidden="1" w:uiPriority="39" w:unhideWhenUsed="1" w:qFormat="1"/>
     <w:lsdException w:name="Plain Table 1" w:uiPriority="41"/>
     <w:lsdException w:name="Plain Table 2" w:uiPriority="42"/>
     <w:lsdException w:name="Plain Table 3" w:uiPriority="43"/>
@@ -2103,17 +2035,38 @@
     <w:lsdException w:name="List Table 6 Colorful Accent 6" w:uiPriority="51"/>
     <w:lsdException w:name="List Table 7 Colorful Accent 6" w:uiPriority="52"/>
   </w:latentStyles>
-  <w:style w:type="paragraph" w:styleId="Normal" w:default="1">
+  <w:style w:type="paragraph" w:default="1" w:styleId="Normal">
     <w:name w:val="Normal"/>
     <w:qFormat/>
   </w:style>
-  <w:style w:type="character" w:styleId="DefaultParagraphFont" w:default="1">
+  <w:style w:type="paragraph" w:styleId="Heading1">
+    <w:name w:val="heading 1"/>
+    <w:basedOn w:val="Normal"/>
+    <w:next w:val="Normal"/>
+    <w:link w:val="Heading1Char"/>
+    <w:uiPriority w:val="9"/>
+    <w:qFormat/>
+    <w:rsid w:val="00C87A19"/>
+    <w:pPr>
+      <w:keepNext/>
+      <w:keepLines/>
+      <w:spacing w:before="240" w:after="0"/>
+      <w:outlineLvl w:val="0"/>
+    </w:pPr>
+    <w:rPr>
+      <w:rFonts w:asciiTheme="majorHAnsi" w:eastAsiaTheme="majorEastAsia" w:hAnsiTheme="majorHAnsi" w:cstheme="majorBidi"/>
+      <w:color w:val="2E74B5" w:themeColor="accent1" w:themeShade="BF"/>
+      <w:sz w:val="32"/>
+      <w:szCs w:val="32"/>
+    </w:rPr>
+  </w:style>
+  <w:style w:type="character" w:default="1" w:styleId="DefaultParagraphFont">
     <w:name w:val="Default Paragraph Font"/>
     <w:uiPriority w:val="1"/>
     <w:semiHidden/>
     <w:unhideWhenUsed/>
   </w:style>
-  <w:style w:type="table" w:styleId="TableNormal" w:default="1">
+  <w:style w:type="table" w:default="1" w:styleId="TableNormal">
     <w:name w:val="Normal Table"/>
     <w:uiPriority w:val="99"/>
     <w:semiHidden/>
@@ -2128,7 +2081,7 @@
       </w:tblCellMar>
     </w:tblPr>
   </w:style>
-  <w:style w:type="numbering" w:styleId="NoList" w:default="1">
+  <w:style w:type="numbering" w:default="1" w:styleId="NoList">
     <w:name w:val="No List"/>
     <w:uiPriority w:val="99"/>
     <w:semiHidden/>
@@ -2160,7 +2113,7 @@
       <w:spacing w:after="0" w:line="240" w:lineRule="auto"/>
     </w:pPr>
   </w:style>
-  <w:style w:type="character" w:styleId="HeaderChar" w:customStyle="1">
+  <w:style w:type="character" w:customStyle="1" w:styleId="HeaderChar">
     <w:name w:val="Header Char"/>
     <w:basedOn w:val="DefaultParagraphFont"/>
     <w:link w:val="Header"/>
@@ -2182,12 +2135,25 @@
       <w:spacing w:after="0" w:line="240" w:lineRule="auto"/>
     </w:pPr>
   </w:style>
-  <w:style w:type="character" w:styleId="FooterChar" w:customStyle="1">
+  <w:style w:type="character" w:customStyle="1" w:styleId="FooterChar">
     <w:name w:val="Footer Char"/>
     <w:basedOn w:val="DefaultParagraphFont"/>
     <w:link w:val="Footer"/>
     <w:uiPriority w:val="99"/>
     <w:rsid w:val="001B1EB6"/>
+  </w:style>
+  <w:style w:type="character" w:customStyle="1" w:styleId="Heading1Char">
+    <w:name w:val="Heading 1 Char"/>
+    <w:basedOn w:val="DefaultParagraphFont"/>
+    <w:link w:val="Heading1"/>
+    <w:uiPriority w:val="9"/>
+    <w:rsid w:val="00C87A19"/>
+    <w:rPr>
+      <w:rFonts w:asciiTheme="majorHAnsi" w:eastAsiaTheme="majorEastAsia" w:hAnsiTheme="majorHAnsi" w:cstheme="majorBidi"/>
+      <w:color w:val="2E74B5" w:themeColor="accent1" w:themeShade="BF"/>
+      <w:sz w:val="32"/>
+      <w:szCs w:val="32"/>
+    </w:rPr>
   </w:style>
 </w:styles>
 </file>
@@ -2458,7 +2424,7 @@
 </file>
 
 <file path=customXml/itemProps1.xml><?xml version="1.0" encoding="utf-8"?>
-<ds:datastoreItem xmlns:ds="http://schemas.openxmlformats.org/officeDocument/2006/customXml" ds:itemID="{3C67B576-DB66-4987-8262-3909F8071822}">
+<ds:datastoreItem xmlns:ds="http://schemas.openxmlformats.org/officeDocument/2006/customXml" ds:itemID="{B479BB0F-89D1-4CBE-A35E-7D139DCF1338}">
   <ds:schemaRefs>
     <ds:schemaRef ds:uri="http://schemas.openxmlformats.org/officeDocument/2006/bibliography"/>
   </ds:schemaRefs>

</xml_diff>